<commit_message>
intro stack section is done
</commit_message>
<xml_diff>
--- a/Cahier.des.Charges.docx
+++ b/Cahier.des.Charges.docx
@@ -367,6 +367,14 @@
     </w:p>
     <w:p>
       <w:pPr>
+        <w:pStyle w:val="FirstParagraph"/>
+      </w:pPr>
+      <w:r>
+        <w:t xml:space="preserve">Cette section sera l’objet des fonctionnalites retenus pour l’application.</w:t>
+      </w:r>
+    </w:p>
+    <w:p>
+      <w:pPr>
         <w:pStyle w:val="Heading2"/>
       </w:pPr>
       <w:bookmarkStart w:id="27" w:name="X3e5a94597ccfc0bded1eab615a3567bf30840b5"/>
@@ -374,6 +382,51 @@
         <w:t xml:space="preserve">Stack Pour le developpement et la mise en production de l’application</w:t>
       </w:r>
       <w:bookmarkEnd w:id="27"/>
+    </w:p>
+    <w:p>
+      <w:pPr>
+        <w:pStyle w:val="FirstParagraph"/>
+      </w:pPr>
+      <w:r>
+        <w:t xml:space="preserve">Le mot</w:t>
+      </w:r>
+      <w:r>
+        <w:t xml:space="preserve"> </w:t>
+      </w:r>
+      <w:r>
+        <w:t xml:space="preserve">“</w:t>
+      </w:r>
+      <w:r>
+        <w:t xml:space="preserve">Stack</w:t>
+      </w:r>
+      <w:r>
+        <w:t xml:space="preserve">”</w:t>
+      </w:r>
+      <w:r>
+        <w:t xml:space="preserve"> </w:t>
+      </w:r>
+      <w:r>
+        <w:t xml:space="preserve">designe, en ce qui nous concerne, l’ensemble des technologies que nous allons utilise pour developper l’application. Par technologies, nous entendons les languages de programmations et les services que nous aurons a employer.</w:t>
+      </w:r>
+    </w:p>
+    <w:p>
+      <w:pPr>
+        <w:pStyle w:val="BodyText"/>
+      </w:pPr>
+      <w:r>
+        <w:t xml:space="preserve">Toutefois nous utiliserons ce terme pour englober le modus operandi c’est-a-dire l’infrastructure (l’architecture) que nous mettrons en place pour batir l’application.</w:t>
+      </w:r>
+    </w:p>
+    <w:p>
+      <w:pPr>
+        <w:pStyle w:val="BodyText"/>
+      </w:pPr>
+      <w:r>
+        <w:t xml:space="preserve">Notre objectif est de trouver la meilleur fa</w:t>
+      </w:r>
+      <w:r>
+        <w:t xml:space="preserve">on de</w:t>
+      </w:r>
     </w:p>
     <w:p>
       <w:pPr>

</xml_diff>

<commit_message>
last srpint for scenarios
</commit_message>
<xml_diff>
--- a/Cahier.des.Charges.docx
+++ b/Cahier.des.Charges.docx
@@ -80,15 +80,14 @@
         </w:p>
       </w:sdtContent>
     </w:sdt>
+    <w:bookmarkStart w:id="35" w:name="X3c12838df37191aa4f7b3a1367deffbf7a4b912"/>
     <w:p>
       <w:pPr>
         <w:pStyle w:val="Heading1"/>
       </w:pPr>
-      <w:bookmarkStart w:id="20" w:name="X3c12838df37191aa4f7b3a1367deffbf7a4b912"/>
       <w:r>
         <w:t xml:space="preserve">Specifications For Project Lifecycle Web Application</w:t>
       </w:r>
-      <w:bookmarkEnd w:id="20"/>
     </w:p>
     <w:p>
       <w:pPr>
@@ -96,6 +95,7 @@
           <w:ilvl w:val="0"/>
           <w:numId w:val="1001"/>
         </w:numPr>
+        <w:pStyle w:val="Compact"/>
       </w:pPr>
       <w:r>
         <w:t xml:space="preserve">Objectifs de l’application.</w:t>
@@ -107,6 +107,7 @@
           <w:ilvl w:val="0"/>
           <w:numId w:val="1001"/>
         </w:numPr>
+        <w:pStyle w:val="Compact"/>
       </w:pPr>
       <w:r>
         <w:t xml:space="preserve">Spécificités techniques de l’application.</w:t>
@@ -118,6 +119,7 @@
           <w:ilvl w:val="0"/>
           <w:numId w:val="1001"/>
         </w:numPr>
+        <w:pStyle w:val="Compact"/>
       </w:pPr>
       <w:r>
         <w:t xml:space="preserve">Stack pour le developpement et la mise en production de l’application.</w:t>
@@ -129,20 +131,20 @@
           <w:ilvl w:val="0"/>
           <w:numId w:val="1001"/>
         </w:numPr>
+        <w:pStyle w:val="Compact"/>
       </w:pPr>
       <w:r>
         <w:t xml:space="preserve">Délais de réalisation de l’application.</w:t>
       </w:r>
     </w:p>
+    <w:bookmarkStart w:id="20" w:name="objectifs-de-lapplication"/>
     <w:p>
       <w:pPr>
         <w:pStyle w:val="Heading2"/>
       </w:pPr>
-      <w:bookmarkStart w:id="21" w:name="objectifs-de-lapplication"/>
       <w:r>
         <w:t xml:space="preserve">Objectifs de L’application</w:t>
       </w:r>
-      <w:bookmarkEnd w:id="21"/>
     </w:p>
     <w:p>
       <w:pPr>
@@ -204,15 +206,15 @@
         <w:t xml:space="preserve">Créer une entreprise technologique performante capable d’offrir l’application à un maximum de professionnels du développement et de les accompagner quotidiennement dans l’utilisation de cette dernière.</w:t>
       </w:r>
     </w:p>
+    <w:bookmarkEnd w:id="20"/>
+    <w:bookmarkStart w:id="25" w:name="specificites-techniques-de-lapplication"/>
     <w:p>
       <w:pPr>
         <w:pStyle w:val="Heading2"/>
       </w:pPr>
-      <w:bookmarkStart w:id="22" w:name="specificites-techniques-de-lapplication"/>
       <w:r>
         <w:t xml:space="preserve">Specificites Techniques de L’application</w:t>
       </w:r>
-      <w:bookmarkEnd w:id="22"/>
     </w:p>
     <w:p>
       <w:pPr>
@@ -222,15 +224,14 @@
         <w:t xml:space="preserve">Dans cette section, nous aurons a aborder en detail les fonctionnalites des differentes composantes de l’application.</w:t>
       </w:r>
     </w:p>
+    <w:bookmarkStart w:id="23" w:name="larborescence-de-lapplication"/>
     <w:p>
       <w:pPr>
         <w:pStyle w:val="Heading3"/>
       </w:pPr>
-      <w:bookmarkStart w:id="23" w:name="larborescence-de-lapplication"/>
       <w:r>
         <w:t xml:space="preserve">L’arborescence de l’application</w:t>
       </w:r>
-      <w:bookmarkEnd w:id="23"/>
     </w:p>
     <w:p>
       <w:pPr>
@@ -266,7 +267,7 @@
       <w:r>
         <w:t xml:space="preserve"> </w:t>
       </w:r>
-      <w:hyperlink r:id="rId24">
+      <w:hyperlink r:id="rId21">
         <w:r>
           <w:rPr>
             <w:rStyle w:val="Hyperlink"/>
@@ -318,7 +319,7 @@
       <w:r>
         <w:t xml:space="preserve"> </w:t>
       </w:r>
-      <w:hyperlink r:id="rId25">
+      <w:hyperlink r:id="rId22">
         <w:r>
           <w:rPr>
             <w:rStyle w:val="Hyperlink"/>
@@ -352,15 +353,15 @@
         <w:t xml:space="preserve">draw.io est assez intuitif. Nous pourrons l’utiliser pour faire des diagrams simple represantant au mieux l’application.</w:t>
       </w:r>
     </w:p>
+    <w:bookmarkEnd w:id="23"/>
+    <w:bookmarkStart w:id="24" w:name="fonctionnalite-de-lapplication"/>
     <w:p>
       <w:pPr>
         <w:pStyle w:val="Heading3"/>
       </w:pPr>
-      <w:bookmarkStart w:id="26" w:name="fonctionnalite-de-lapplication"/>
       <w:r>
         <w:t xml:space="preserve">Fonctionnalite de l’application</w:t>
       </w:r>
-      <w:bookmarkEnd w:id="26"/>
     </w:p>
     <w:p>
       <w:pPr>
@@ -370,15 +371,16 @@
         <w:t xml:space="preserve">Cette section sera l’objet des fonctionnalites retenus pour l’application.</w:t>
       </w:r>
     </w:p>
+    <w:bookmarkEnd w:id="24"/>
+    <w:bookmarkEnd w:id="25"/>
+    <w:bookmarkStart w:id="33" w:name="X3e5a94597ccfc0bded1eab615a3567bf30840b5"/>
     <w:p>
       <w:pPr>
         <w:pStyle w:val="Heading2"/>
       </w:pPr>
-      <w:bookmarkStart w:id="27" w:name="X3e5a94597ccfc0bded1eab615a3567bf30840b5"/>
       <w:r>
         <w:t xml:space="preserve">Stack Pour le developpement et la mise en production de l’application</w:t>
       </w:r>
-      <w:bookmarkEnd w:id="27"/>
     </w:p>
     <w:p>
       <w:pPr>
@@ -434,15 +436,14 @@
         <w:t xml:space="preserve">.</w:t>
       </w:r>
     </w:p>
+    <w:bookmarkStart w:id="29" w:name="les-questions-dinfrastructures-generales"/>
     <w:p>
       <w:pPr>
         <w:pStyle w:val="Heading3"/>
       </w:pPr>
-      <w:bookmarkStart w:id="28" w:name="les-questions-dinfrastructures-generales"/>
       <w:r>
         <w:t xml:space="preserve">Les Questions D’infrastructures Generales</w:t>
       </w:r>
-      <w:bookmarkEnd w:id="28"/>
     </w:p>
     <w:p>
       <w:pPr>
@@ -486,14 +487,14 @@
     </w:p>
     <w:p>
       <w:pPr>
-        <w:pStyle w:val="CaptionedFigure"/>
+        <w:pStyle w:val="BodyText"/>
       </w:pPr>
       <w:r>
         <w:drawing>
           <wp:inline>
             <wp:extent cx="5334000" cy="3836565"/>
             <wp:effectExtent b="0" l="0" r="0" t="0"/>
-            <wp:docPr descr="client-server" title="" id="1" name="Picture"/>
+            <wp:docPr descr="" title="" id="1" name="Picture"/>
             <a:graphic>
               <a:graphicData uri="http://schemas.openxmlformats.org/drawingml/2006/picture">
                 <pic:pic>
@@ -504,7 +505,7 @@
                     </pic:cNvPicPr>
                   </pic:nvPicPr>
                   <pic:blipFill>
-                    <a:blip r:embed="rId29"/>
+                    <a:blip r:embed="rId26"/>
                     <a:stretch>
                       <a:fillRect/>
                     </a:stretch>
@@ -533,14 +534,6 @@
     </w:p>
     <w:p>
       <w:pPr>
-        <w:pStyle w:val="ImageCaption"/>
-      </w:pPr>
-      <w:r>
-        <w:t xml:space="preserve">client-server</w:t>
-      </w:r>
-    </w:p>
-    <w:p>
-      <w:pPr>
         <w:pStyle w:val="BodyText"/>
       </w:pPr>
       <w:r>
@@ -588,14 +581,14 @@
     </w:p>
     <w:p>
       <w:pPr>
-        <w:pStyle w:val="CaptionedFigure"/>
+        <w:pStyle w:val="BodyText"/>
       </w:pPr>
       <w:r>
         <w:drawing>
           <wp:inline>
             <wp:extent cx="5334000" cy="2890344"/>
             <wp:effectExtent b="0" l="0" r="0" t="0"/>
-            <wp:docPr descr="monolithic-microservice" title="" id="1" name="Picture"/>
+            <wp:docPr descr="" title="" id="1" name="Picture"/>
             <a:graphic>
               <a:graphicData uri="http://schemas.openxmlformats.org/drawingml/2006/picture">
                 <pic:pic>
@@ -606,7 +599,7 @@
                     </pic:cNvPicPr>
                   </pic:nvPicPr>
                   <pic:blipFill>
-                    <a:blip r:embed="rId30"/>
+                    <a:blip r:embed="rId27"/>
                     <a:stretch>
                       <a:fillRect/>
                     </a:stretch>
@@ -635,14 +628,6 @@
     </w:p>
     <w:p>
       <w:pPr>
-        <w:pStyle w:val="ImageCaption"/>
-      </w:pPr>
-      <w:r>
-        <w:t xml:space="preserve">monolithic-microservice</w:t>
-      </w:r>
-    </w:p>
-    <w:p>
-      <w:pPr>
         <w:pStyle w:val="BodyText"/>
       </w:pPr>
       <w:r>
@@ -651,7 +636,7 @@
       <w:r>
         <w:t xml:space="preserve"> </w:t>
       </w:r>
-      <w:hyperlink r:id="rId31">
+      <w:hyperlink r:id="rId28">
         <w:r>
           <w:rPr>
             <w:rStyle w:val="Hyperlink"/>
@@ -663,15 +648,15 @@
         <w:t xml:space="preserve">.</w:t>
       </w:r>
     </w:p>
+    <w:bookmarkEnd w:id="29"/>
+    <w:bookmarkStart w:id="31" w:name="Xb26a692f57b6bd51b2740273d1a4b5288939955"/>
     <w:p>
       <w:pPr>
         <w:pStyle w:val="Heading3"/>
       </w:pPr>
-      <w:bookmarkStart w:id="32" w:name="Xb26a692f57b6bd51b2740273d1a4b5288939955"/>
       <w:r>
         <w:t xml:space="preserve">L’infrastructure d’une iteration de notre Minimal Viable Product</w:t>
       </w:r>
-      <w:bookmarkEnd w:id="32"/>
     </w:p>
     <w:p>
       <w:pPr>
@@ -733,6 +718,7 @@
           <w:ilvl w:val="0"/>
           <w:numId w:val="1003"/>
         </w:numPr>
+        <w:pStyle w:val="Compact"/>
       </w:pPr>
       <w:r>
         <w:t xml:space="preserve">Nuxt, un service RESTAPI ou Graphql</w:t>
@@ -764,14 +750,14 @@
     </w:p>
     <w:p>
       <w:pPr>
-        <w:pStyle w:val="CaptionedFigure"/>
+        <w:pStyle w:val="FirstParagraph"/>
       </w:pPr>
       <w:r>
         <w:drawing>
           <wp:inline>
             <wp:extent cx="5334000" cy="4116551"/>
             <wp:effectExtent b="0" l="0" r="0" t="0"/>
-            <wp:docPr descr="n" title="" id="1" name="Picture"/>
+            <wp:docPr descr="" title="" id="1" name="Picture"/>
             <a:graphic>
               <a:graphicData uri="http://schemas.openxmlformats.org/drawingml/2006/picture">
                 <pic:pic>
@@ -782,7 +768,7 @@
                     </pic:cNvPicPr>
                   </pic:nvPicPr>
                   <pic:blipFill>
-                    <a:blip r:embed="rId33"/>
+                    <a:blip r:embed="rId30"/>
                     <a:stretch>
                       <a:fillRect/>
                     </a:stretch>
@@ -811,14 +797,6 @@
     </w:p>
     <w:p>
       <w:pPr>
-        <w:pStyle w:val="ImageCaption"/>
-      </w:pPr>
-      <w:r>
-        <w:t xml:space="preserve">n</w:t>
-      </w:r>
-    </w:p>
-    <w:p>
-      <w:pPr>
         <w:numPr>
           <w:ilvl w:val="0"/>
           <w:numId w:val="1004"/>
@@ -883,15 +861,15 @@
         <w:t xml:space="preserve">On pourrait ce servir d’un autre service CI/CD tel que circle-ci. Ou bien de ne pas s’en servir du tout.</w:t>
       </w:r>
     </w:p>
+    <w:bookmarkEnd w:id="31"/>
+    <w:bookmarkStart w:id="32" w:name="X4bcf9a893a5c7a3982a1ac75ed9da44ab457308"/>
     <w:p>
       <w:pPr>
         <w:pStyle w:val="Heading3"/>
       </w:pPr>
-      <w:bookmarkStart w:id="34" w:name="X4bcf9a893a5c7a3982a1ac75ed9da44ab457308"/>
       <w:r>
         <w:t xml:space="preserve">Les differentes Composantes technologiques retenus</w:t>
       </w:r>
-      <w:bookmarkEnd w:id="34"/>
     </w:p>
     <w:p>
       <w:pPr>
@@ -927,6 +905,7 @@
           <w:ilvl w:val="1"/>
           <w:numId w:val="1006"/>
         </w:numPr>
+        <w:pStyle w:val="Compact"/>
       </w:pPr>
       <w:r>
         <w:t xml:space="preserve">Html5</w:t>
@@ -938,6 +917,7 @@
           <w:ilvl w:val="1"/>
           <w:numId w:val="1006"/>
         </w:numPr>
+        <w:pStyle w:val="Compact"/>
       </w:pPr>
       <w:r>
         <w:t xml:space="preserve">Vanilla CSS</w:t>
@@ -949,6 +929,7 @@
           <w:ilvl w:val="1"/>
           <w:numId w:val="1006"/>
         </w:numPr>
+        <w:pStyle w:val="Compact"/>
       </w:pPr>
       <w:r>
         <w:t xml:space="preserve">Vanilla Javascrit</w:t>
@@ -988,6 +969,7 @@
           <w:ilvl w:val="1"/>
           <w:numId w:val="1008"/>
         </w:numPr>
+        <w:pStyle w:val="Compact"/>
       </w:pPr>
       <w:r>
         <w:t xml:space="preserve">Sass</w:t>
@@ -999,6 +981,7 @@
           <w:ilvl w:val="1"/>
           <w:numId w:val="1008"/>
         </w:numPr>
+        <w:pStyle w:val="Compact"/>
       </w:pPr>
       <w:r>
         <w:t xml:space="preserve">Bulma</w:t>
@@ -1010,6 +993,7 @@
           <w:ilvl w:val="1"/>
           <w:numId w:val="1008"/>
         </w:numPr>
+        <w:pStyle w:val="Compact"/>
       </w:pPr>
       <w:r>
         <w:t xml:space="preserve">Tailwind</w:t>
@@ -1021,6 +1005,7 @@
           <w:ilvl w:val="1"/>
           <w:numId w:val="1008"/>
         </w:numPr>
+        <w:pStyle w:val="Compact"/>
       </w:pPr>
       <w:r>
         <w:t xml:space="preserve">Boostrap</w:t>
@@ -1032,6 +1017,7 @@
           <w:ilvl w:val="1"/>
           <w:numId w:val="1008"/>
         </w:numPr>
+        <w:pStyle w:val="Compact"/>
       </w:pPr>
       <w:r>
         <w:t xml:space="preserve">material design</w:t>
@@ -1072,6 +1058,7 @@
           <w:ilvl w:val="1"/>
           <w:numId w:val="1009"/>
         </w:numPr>
+        <w:pStyle w:val="Compact"/>
       </w:pPr>
       <w:r>
         <w:t xml:space="preserve">Node</w:t>
@@ -1083,6 +1070,7 @@
           <w:ilvl w:val="1"/>
           <w:numId w:val="1009"/>
         </w:numPr>
+        <w:pStyle w:val="Compact"/>
       </w:pPr>
       <w:r>
         <w:t xml:space="preserve">Express</w:t>
@@ -1094,6 +1082,7 @@
           <w:ilvl w:val="1"/>
           <w:numId w:val="1009"/>
         </w:numPr>
+        <w:pStyle w:val="Compact"/>
       </w:pPr>
       <w:r>
         <w:t xml:space="preserve">Strapi</w:t>
@@ -1105,6 +1094,7 @@
           <w:ilvl w:val="1"/>
           <w:numId w:val="1009"/>
         </w:numPr>
+        <w:pStyle w:val="Compact"/>
       </w:pPr>
       <w:r>
         <w:t xml:space="preserve">REST ou GraphQL</w:t>
@@ -1144,6 +1134,7 @@
           <w:ilvl w:val="1"/>
           <w:numId w:val="1011"/>
         </w:numPr>
+        <w:pStyle w:val="Compact"/>
       </w:pPr>
       <w:r>
         <w:t xml:space="preserve">MySQL / PostgresSQL</w:t>
@@ -1155,6 +1146,7 @@
           <w:ilvl w:val="1"/>
           <w:numId w:val="1011"/>
         </w:numPr>
+        <w:pStyle w:val="Compact"/>
       </w:pPr>
       <w:r>
         <w:t xml:space="preserve">MongoDB / CoucheDB</w:t>
@@ -1195,6 +1187,7 @@
           <w:ilvl w:val="1"/>
           <w:numId w:val="1012"/>
         </w:numPr>
+        <w:pStyle w:val="Compact"/>
       </w:pPr>
       <w:r>
         <w:t xml:space="preserve">SPA: React ou Vue</w:t>
@@ -1206,6 +1199,7 @@
           <w:ilvl w:val="1"/>
           <w:numId w:val="1012"/>
         </w:numPr>
+        <w:pStyle w:val="Compact"/>
       </w:pPr>
       <w:r>
         <w:t xml:space="preserve">State: Redux ou Vuex</w:t>
@@ -1217,6 +1211,7 @@
           <w:ilvl w:val="1"/>
           <w:numId w:val="1012"/>
         </w:numPr>
+        <w:pStyle w:val="Compact"/>
       </w:pPr>
       <w:r>
         <w:t xml:space="preserve">Next ou Nuxt</w:t>
@@ -1274,6 +1269,7 @@
           <w:ilvl w:val="1"/>
           <w:numId w:val="1014"/>
         </w:numPr>
+        <w:pStyle w:val="Compact"/>
       </w:pPr>
       <w:r>
         <w:t xml:space="preserve">ci/cd: Travis-CI ou Circle-CI</w:t>
@@ -1285,6 +1281,7 @@
           <w:ilvl w:val="1"/>
           <w:numId w:val="1014"/>
         </w:numPr>
+        <w:pStyle w:val="Compact"/>
       </w:pPr>
       <w:r>
         <w:t xml:space="preserve">Virtualisation: Docker ou Kubernetes</w:t>
@@ -1296,6 +1293,7 @@
           <w:ilvl w:val="1"/>
           <w:numId w:val="1014"/>
         </w:numPr>
+        <w:pStyle w:val="Compact"/>
       </w:pPr>
       <w:r>
         <w:t xml:space="preserve">Hosting plateforme: Netlify, Azure, AWS et Heroku</w:t>
@@ -1344,6 +1342,7 @@
           <w:ilvl w:val="1"/>
           <w:numId w:val="1016"/>
         </w:numPr>
+        <w:pStyle w:val="Compact"/>
       </w:pPr>
       <w:r>
         <w:t xml:space="preserve">Git</w:t>
@@ -1355,6 +1354,7 @@
           <w:ilvl w:val="1"/>
           <w:numId w:val="1016"/>
         </w:numPr>
+        <w:pStyle w:val="Compact"/>
       </w:pPr>
       <w:r>
         <w:t xml:space="preserve">Github / Gitlab</w:t>
@@ -1401,15 +1401,16 @@
         <w:t xml:space="preserve">$course :product.manger/scrumMaster/product.owner</w:t>
       </w:r>
     </w:p>
+    <w:bookmarkEnd w:id="32"/>
+    <w:bookmarkEnd w:id="33"/>
+    <w:bookmarkStart w:id="34" w:name="delai-de-realisation-de-lapplication"/>
     <w:p>
       <w:pPr>
         <w:pStyle w:val="Heading2"/>
       </w:pPr>
-      <w:bookmarkStart w:id="35" w:name="delai-de-realisation-de-lapplication"/>
       <w:r>
         <w:t xml:space="preserve">Delai de realisation de l’application</w:t>
       </w:r>
-      <w:bookmarkEnd w:id="35"/>
     </w:p>
     <w:p>
       <w:pPr>
@@ -1434,6 +1435,8 @@
         <w:t xml:space="preserve">de notre Minimal Viable Product.</w:t>
       </w:r>
     </w:p>
+    <w:bookmarkEnd w:id="34"/>
+    <w:bookmarkEnd w:id="35"/>
     <w:sectPr/>
   </w:body>
 </w:document>
@@ -2915,6 +2918,10 @@
       <w:rFonts w:ascii="Consolas" w:hAnsi="Consolas"/>
       <w:sz w:val="22"/>
     </w:rPr>
+  </w:style>
+  <w:style w:type="character" w:customStyle="1" w:styleId="SectionNumber">
+    <w:name w:val="Section Number"/>
+    <w:basedOn w:val="BodyTextChar"/>
   </w:style>
   <w:style w:type="character" w:styleId="FootnoteReference">
     <w:name w:val="Footnote Reference"/>

</xml_diff>

<commit_message>
build docx with delai done
</commit_message>
<xml_diff>
--- a/Cahier.des.Charges.docx
+++ b/Cahier.des.Charges.docx
@@ -80,7 +80,7 @@
         </w:p>
       </w:sdtContent>
     </w:sdt>
-    <w:bookmarkStart w:id="35" w:name="X3c12838df37191aa4f7b3a1367deffbf7a4b912"/>
+    <w:bookmarkStart w:id="36" w:name="X3c12838df37191aa4f7b3a1367deffbf7a4b912"/>
     <w:p>
       <w:pPr>
         <w:pStyle w:val="Heading1"/>
@@ -1022,6 +1022,18 @@
       <w:r>
         <w:t xml:space="preserve">material design</w:t>
       </w:r>
+    </w:p>
+    <w:p>
+      <w:pPr>
+        <w:numPr>
+          <w:ilvl w:val="1"/>
+          <w:numId w:val="1008"/>
+        </w:numPr>
+        <w:pStyle w:val="Compact"/>
+      </w:pPr>
+      <w:r>
+        <w:t xml:space="preserve">vuetify</w:t>
+      </w:r>
       <w:r>
         <w:t xml:space="preserve"> </w:t>
       </w:r>
@@ -1403,7 +1415,7 @@
     </w:p>
     <w:bookmarkEnd w:id="32"/>
     <w:bookmarkEnd w:id="33"/>
-    <w:bookmarkStart w:id="34" w:name="delai-de-realisation-de-lapplication"/>
+    <w:bookmarkStart w:id="35" w:name="delai-de-realisation-de-lapplication"/>
     <w:p>
       <w:pPr>
         <w:pStyle w:val="Heading2"/>
@@ -1435,8 +1447,294 @@
         <w:t xml:space="preserve">de notre Minimal Viable Product.</w:t>
       </w:r>
     </w:p>
-    <w:bookmarkEnd w:id="34"/>
+    <w:p>
+      <w:pPr>
+        <w:numPr>
+          <w:ilvl w:val="0"/>
+          <w:numId w:val="1017"/>
+        </w:numPr>
+        <w:pStyle w:val="Compact"/>
+      </w:pPr>
+      <w:r>
+        <w:rPr>
+          <w:b/>
+        </w:rPr>
+        <w:t xml:space="preserve">Premiere Etape - Design tools and composantes fonctionnelle de l’application</w:t>
+      </w:r>
+    </w:p>
+    <w:p>
+      <w:pPr>
+        <w:numPr>
+          <w:ilvl w:val="0"/>
+          <w:numId w:val="1018"/>
+        </w:numPr>
+      </w:pPr>
+      <w:r>
+        <w:t xml:space="preserve">acquerir des competences pour construire des interfaces d’utilisateur conviviales et avec utlisation agreable.</w:t>
+      </w:r>
+      <w:r>
+        <w:t xml:space="preserve"> </w:t>
+      </w:r>
+      <w:r>
+        <w:rPr>
+          <w:b/>
+        </w:rPr>
+        <w:t xml:space="preserve">(UI/UX)</w:t>
+      </w:r>
+      <w:r>
+        <w:t xml:space="preserve">.</w:t>
+      </w:r>
+    </w:p>
+    <w:p>
+      <w:pPr>
+        <w:numPr>
+          <w:ilvl w:val="0"/>
+          <w:numId w:val="1018"/>
+        </w:numPr>
+      </w:pPr>
+      <w:r>
+        <w:t xml:space="preserve">identifier intensivement les functionnalites qui seront utilisees dans notre application.</w:t>
+      </w:r>
+    </w:p>
+    <w:p>
+      <w:pPr>
+        <w:pStyle w:val="BlockText"/>
+      </w:pPr>
+      <w:r>
+        <w:t xml:space="preserve">Ces deux points doivent etre remplies en parrallele. On pourra faire le design des diverses composantes qui seront dans notre UI/UX. Des points specifiques sur notre Branding pourra aussi etre comblee.</w:t>
+      </w:r>
+    </w:p>
+    <w:p>
+      <w:pPr>
+        <w:pStyle w:val="FirstParagraph"/>
+      </w:pPr>
+      <w:r>
+        <w:rPr>
+          <w:b/>
+        </w:rPr>
+        <w:t xml:space="preserve">Voies et Moyens:</w:t>
+      </w:r>
+    </w:p>
+    <w:p>
+      <w:pPr>
+        <w:pStyle w:val="BodyText"/>
+      </w:pPr>
+      <w:r>
+        <w:t xml:space="preserve">Nous utiliserons la plateforme</w:t>
+      </w:r>
+      <w:r>
+        <w:t xml:space="preserve"> </w:t>
+      </w:r>
+      <w:hyperlink r:id="rId34">
+        <w:r>
+          <w:rPr>
+            <w:rStyle w:val="Hyperlink"/>
+          </w:rPr>
+          <w:t xml:space="preserve">designcode</w:t>
+        </w:r>
+      </w:hyperlink>
+      <w:r>
+        <w:t xml:space="preserve">. Cette plateforme est battis pour les designers et coders. Nous aurons besoin d’une souscription de 9$ par mois.</w:t>
+      </w:r>
+    </w:p>
+    <w:p>
+      <w:pPr>
+        <w:pStyle w:val="BlockText"/>
+      </w:pPr>
+      <w:r>
+        <w:t xml:space="preserve">Periode : 3-4 mois. Les fonctionnalites de notre MVP seront en place. Et le design de notre prototype sera aussi entamme.</w:t>
+      </w:r>
+    </w:p>
+    <w:p>
+      <w:pPr>
+        <w:numPr>
+          <w:ilvl w:val="0"/>
+          <w:numId w:val="1019"/>
+        </w:numPr>
+        <w:pStyle w:val="Compact"/>
+      </w:pPr>
+      <w:r>
+        <w:rPr>
+          <w:b/>
+        </w:rPr>
+        <w:t xml:space="preserve">Deuxieme Etape - Maquette et Composante technologiques</w:t>
+      </w:r>
+    </w:p>
+    <w:p>
+      <w:pPr>
+        <w:numPr>
+          <w:ilvl w:val="0"/>
+          <w:numId w:val="1020"/>
+        </w:numPr>
+      </w:pPr>
+      <w:r>
+        <w:t xml:space="preserve">Le design avec figma ou sketch continue.</w:t>
+      </w:r>
+    </w:p>
+    <w:p>
+      <w:pPr>
+        <w:numPr>
+          <w:ilvl w:val="0"/>
+          <w:numId w:val="1020"/>
+        </w:numPr>
+      </w:pPr>
+      <w:r>
+        <w:t xml:space="preserve">Il nous faudra maitriser le Stack que nous avons choisi. Cela se fera de maniere methodique et agile.</w:t>
+      </w:r>
+    </w:p>
+    <w:p>
+      <w:pPr>
+        <w:pStyle w:val="FirstParagraph"/>
+      </w:pPr>
+      <w:r>
+        <w:rPr>
+          <w:b/>
+        </w:rPr>
+        <w:t xml:space="preserve">Voies et Moyens</w:t>
+      </w:r>
+    </w:p>
+    <w:p>
+      <w:pPr>
+        <w:pStyle w:val="BodyText"/>
+      </w:pPr>
+      <w:r>
+        <w:t xml:space="preserve">Nous pouvons trouver les ressources gratuites sur youtube. Il y a des plateformes payantes aussi. IL faut aussi regarder les documentations disponibles en lignes.</w:t>
+      </w:r>
+    </w:p>
+    <w:p>
+      <w:pPr>
+        <w:pStyle w:val="BlockText"/>
+      </w:pPr>
+      <w:r>
+        <w:t xml:space="preserve">Periode: 5-8 mois. A ce moment, la maquette sera pratiquement achevee ou a 65%. Le Stack sera connu assez pour pouvoir commencer la construction et mise en place de notre MVP.</w:t>
+      </w:r>
+    </w:p>
+    <w:p>
+      <w:pPr>
+        <w:numPr>
+          <w:ilvl w:val="0"/>
+          <w:numId w:val="1021"/>
+        </w:numPr>
+        <w:pStyle w:val="Compact"/>
+      </w:pPr>
+      <w:r>
+        <w:rPr>
+          <w:b/>
+        </w:rPr>
+        <w:t xml:space="preserve">M.V.P</w:t>
+      </w:r>
+    </w:p>
+    <w:p>
+      <w:pPr>
+        <w:numPr>
+          <w:ilvl w:val="0"/>
+          <w:numId w:val="1022"/>
+        </w:numPr>
+      </w:pPr>
+      <w:r>
+        <w:t xml:space="preserve">Build des composantes de notre UI</w:t>
+      </w:r>
+    </w:p>
+    <w:p>
+      <w:pPr>
+        <w:numPr>
+          <w:ilvl w:val="0"/>
+          <w:numId w:val="1022"/>
+        </w:numPr>
+      </w:pPr>
+      <w:r>
+        <w:t xml:space="preserve">Mise en place de notre server REST ou GraphQL</w:t>
+      </w:r>
+    </w:p>
+    <w:p>
+      <w:pPr>
+        <w:numPr>
+          <w:ilvl w:val="0"/>
+          <w:numId w:val="1022"/>
+        </w:numPr>
+      </w:pPr>
+      <w:r>
+        <w:t xml:space="preserve">Persitance avec Mysql ou Mongo</w:t>
+      </w:r>
+    </w:p>
+    <w:p>
+      <w:pPr>
+        <w:numPr>
+          <w:ilvl w:val="0"/>
+          <w:numId w:val="1022"/>
+        </w:numPr>
+      </w:pPr>
+      <w:r>
+        <w:t xml:space="preserve">Compostion de notre repository github</w:t>
+      </w:r>
+    </w:p>
+    <w:p>
+      <w:pPr>
+        <w:numPr>
+          <w:ilvl w:val="0"/>
+          <w:numId w:val="1022"/>
+        </w:numPr>
+      </w:pPr>
+      <w:r>
+        <w:t xml:space="preserve">etablissement d’une methode agile et d’un gitflow (</w:t>
+      </w:r>
+      <w:r>
+        <w:rPr>
+          <w:i/>
+        </w:rPr>
+        <w:t xml:space="preserve">interne</w:t>
+      </w:r>
+      <w:r>
+        <w:t xml:space="preserve">)</w:t>
+      </w:r>
+    </w:p>
+    <w:p>
+      <w:pPr>
+        <w:numPr>
+          <w:ilvl w:val="0"/>
+          <w:numId w:val="1022"/>
+        </w:numPr>
+      </w:pPr>
+      <w:r>
+        <w:t xml:space="preserve">etablissment de notre methode CI/CD et de deploiement</w:t>
+      </w:r>
+    </w:p>
+    <w:p>
+      <w:pPr>
+        <w:pStyle w:val="FirstParagraph"/>
+      </w:pPr>
+      <w:r>
+        <w:rPr>
+          <w:b/>
+        </w:rPr>
+        <w:t xml:space="preserve">Voies et Moyens:</w:t>
+      </w:r>
+    </w:p>
+    <w:p>
+      <w:pPr>
+        <w:pStyle w:val="BodyText"/>
+      </w:pPr>
+      <w:r>
+        <w:t xml:space="preserve">A ce stade, il faudra compter sur les documentations et autres ressources.</w:t>
+      </w:r>
+    </w:p>
+    <w:p>
+      <w:pPr>
+        <w:pStyle w:val="BlockText"/>
+      </w:pPr>
+      <w:r>
+        <w:t xml:space="preserve">Periode 12-24 mois. A ce niveau, la maquette sera a 100%. Le M.V.P doit etre en production i.e en lignes (85%-100%).</w:t>
+      </w:r>
+    </w:p>
+    <w:p>
+      <w:r>
+        <w:pict>
+          <v:rect style="width:0;height:1.5pt" o:hralign="center" o:hrstd="t" o:hr="t"/>
+        </w:pict>
+      </w:r>
+    </w:p>
     <w:bookmarkEnd w:id="35"/>
+    <w:bookmarkEnd w:id="36"/>
     <w:sectPr/>
   </w:body>
 </w:document>
@@ -2233,6 +2531,118 @@
       </w:pPr>
     </w:lvl>
   </w:abstractNum>
+  <w:abstractNum w:abstractNumId="99413">
+    <w:nsid w:val="615f1ed2"/>
+    <w:multiLevelType w:val="multilevel"/>
+    <w:lvl w:ilvl="0">
+      <w:start w:val="3"/>
+      <w:numFmt w:val="decimal"/>
+      <w:lvlText w:val="%1."/>
+      <w:lvlJc w:val="left"/>
+      <w:pPr>
+        <w:tabs>
+          <w:tab w:val="num" w:pos="0"/>
+        </w:tabs>
+        <w:ind w:left="480" w:hanging="480"/>
+      </w:pPr>
+    </w:lvl>
+    <w:lvl w:ilvl="1">
+      <w:start w:val="3"/>
+      <w:numFmt w:val="decimal"/>
+      <w:lvlText w:val="%2."/>
+      <w:lvlJc w:val="left"/>
+      <w:pPr>
+        <w:tabs>
+          <w:tab w:val="num" w:pos="720"/>
+        </w:tabs>
+        <w:ind w:left="1200" w:hanging="480"/>
+      </w:pPr>
+    </w:lvl>
+    <w:lvl w:ilvl="2">
+      <w:start w:val="3"/>
+      <w:numFmt w:val="decimal"/>
+      <w:lvlText w:val="%3."/>
+      <w:lvlJc w:val="left"/>
+      <w:pPr>
+        <w:tabs>
+          <w:tab w:val="num" w:pos="1440"/>
+        </w:tabs>
+        <w:ind w:left="1920" w:hanging="480"/>
+      </w:pPr>
+    </w:lvl>
+    <w:lvl w:ilvl="3">
+      <w:start w:val="3"/>
+      <w:numFmt w:val="decimal"/>
+      <w:lvlText w:val="%4."/>
+      <w:lvlJc w:val="left"/>
+      <w:pPr>
+        <w:tabs>
+          <w:tab w:val="num" w:pos="2160"/>
+        </w:tabs>
+        <w:ind w:left="2640" w:hanging="480"/>
+      </w:pPr>
+    </w:lvl>
+    <w:lvl w:ilvl="4">
+      <w:start w:val="3"/>
+      <w:numFmt w:val="decimal"/>
+      <w:lvlText w:val="%5."/>
+      <w:lvlJc w:val="left"/>
+      <w:pPr>
+        <w:tabs>
+          <w:tab w:val="num" w:pos="2880"/>
+        </w:tabs>
+        <w:ind w:left="3360" w:hanging="480"/>
+      </w:pPr>
+    </w:lvl>
+    <w:lvl w:ilvl="5">
+      <w:start w:val="3"/>
+      <w:numFmt w:val="decimal"/>
+      <w:lvlText w:val="%6."/>
+      <w:lvlJc w:val="left"/>
+      <w:pPr>
+        <w:tabs>
+          <w:tab w:val="num" w:pos="3600"/>
+        </w:tabs>
+        <w:ind w:left="4080" w:hanging="480"/>
+      </w:pPr>
+    </w:lvl>
+    <w:lvl w:ilvl="6">
+      <w:start w:val="3"/>
+      <w:numFmt w:val="decimal"/>
+      <w:lvlText w:val="%7."/>
+      <w:lvlJc w:val="left"/>
+      <w:pPr>
+        <w:tabs>
+          <w:tab w:val="num" w:pos="4320"/>
+        </w:tabs>
+        <w:ind w:left="4800" w:hanging="480"/>
+      </w:pPr>
+    </w:lvl>
+    <w:lvl w:ilvl="7">
+      <w:start w:val="3"/>
+      <w:numFmt w:val="decimal"/>
+      <w:lvlText w:val="%8."/>
+      <w:lvlJc w:val="left"/>
+      <w:pPr>
+        <w:tabs>
+          <w:tab w:val="num" w:pos="5040"/>
+        </w:tabs>
+        <w:ind w:left="5520" w:hanging="480"/>
+      </w:pPr>
+    </w:lvl>
+    <w:lvl w:ilvl="8">
+      <w:start w:val="3"/>
+      <w:numFmt w:val="decimal"/>
+      <w:lvlText w:val="%9."/>
+      <w:lvlJc w:val="left"/>
+      <w:pPr>
+        <w:tabs>
+          <w:tab w:val="num" w:pos="5760"/>
+        </w:tabs>
+        <w:ind w:left="6240" w:hanging="480"/>
+      </w:pPr>
+    </w:lvl>
+  </w:abstractNum>
   <w:num w:numId="1000">
     <w:abstractNumId w:val="990"/>
   </w:num>
@@ -2498,6 +2908,105 @@
     </w:lvlOverride>
   </w:num>
   <w:num w:numId="1016">
+    <w:abstractNumId w:val="991"/>
+  </w:num>
+  <w:num w:numId="1017">
+    <w:abstractNumId w:val="99411"/>
+    <w:lvlOverride w:ilvl="0">
+      <w:startOverride w:val="1"/>
+    </w:lvlOverride>
+    <w:lvlOverride w:ilvl="1">
+      <w:startOverride w:val="1"/>
+    </w:lvlOverride>
+    <w:lvlOverride w:ilvl="2">
+      <w:startOverride w:val="1"/>
+    </w:lvlOverride>
+    <w:lvlOverride w:ilvl="3">
+      <w:startOverride w:val="1"/>
+    </w:lvlOverride>
+    <w:lvlOverride w:ilvl="4">
+      <w:startOverride w:val="1"/>
+    </w:lvlOverride>
+    <w:lvlOverride w:ilvl="5">
+      <w:startOverride w:val="1"/>
+    </w:lvlOverride>
+    <w:lvlOverride w:ilvl="6">
+      <w:startOverride w:val="1"/>
+    </w:lvlOverride>
+    <w:lvlOverride w:ilvl="7">
+      <w:startOverride w:val="1"/>
+    </w:lvlOverride>
+    <w:lvlOverride w:ilvl="8">
+      <w:startOverride w:val="1"/>
+    </w:lvlOverride>
+  </w:num>
+  <w:num w:numId="1018">
+    <w:abstractNumId w:val="991"/>
+  </w:num>
+  <w:num w:numId="1019">
+    <w:abstractNumId w:val="99412"/>
+    <w:lvlOverride w:ilvl="0">
+      <w:startOverride w:val="2"/>
+    </w:lvlOverride>
+    <w:lvlOverride w:ilvl="1">
+      <w:startOverride w:val="2"/>
+    </w:lvlOverride>
+    <w:lvlOverride w:ilvl="2">
+      <w:startOverride w:val="2"/>
+    </w:lvlOverride>
+    <w:lvlOverride w:ilvl="3">
+      <w:startOverride w:val="2"/>
+    </w:lvlOverride>
+    <w:lvlOverride w:ilvl="4">
+      <w:startOverride w:val="2"/>
+    </w:lvlOverride>
+    <w:lvlOverride w:ilvl="5">
+      <w:startOverride w:val="2"/>
+    </w:lvlOverride>
+    <w:lvlOverride w:ilvl="6">
+      <w:startOverride w:val="2"/>
+    </w:lvlOverride>
+    <w:lvlOverride w:ilvl="7">
+      <w:startOverride w:val="2"/>
+    </w:lvlOverride>
+    <w:lvlOverride w:ilvl="8">
+      <w:startOverride w:val="2"/>
+    </w:lvlOverride>
+  </w:num>
+  <w:num w:numId="1020">
+    <w:abstractNumId w:val="991"/>
+  </w:num>
+  <w:num w:numId="1021">
+    <w:abstractNumId w:val="99413"/>
+    <w:lvlOverride w:ilvl="0">
+      <w:startOverride w:val="3"/>
+    </w:lvlOverride>
+    <w:lvlOverride w:ilvl="1">
+      <w:startOverride w:val="3"/>
+    </w:lvlOverride>
+    <w:lvlOverride w:ilvl="2">
+      <w:startOverride w:val="3"/>
+    </w:lvlOverride>
+    <w:lvlOverride w:ilvl="3">
+      <w:startOverride w:val="3"/>
+    </w:lvlOverride>
+    <w:lvlOverride w:ilvl="4">
+      <w:startOverride w:val="3"/>
+    </w:lvlOverride>
+    <w:lvlOverride w:ilvl="5">
+      <w:startOverride w:val="3"/>
+    </w:lvlOverride>
+    <w:lvlOverride w:ilvl="6">
+      <w:startOverride w:val="3"/>
+    </w:lvlOverride>
+    <w:lvlOverride w:ilvl="7">
+      <w:startOverride w:val="3"/>
+    </w:lvlOverride>
+    <w:lvlOverride w:ilvl="8">
+      <w:startOverride w:val="3"/>
+    </w:lvlOverride>
+  </w:num>
+  <w:num w:numId="1022">
     <w:abstractNumId w:val="991"/>
   </w:num>
 </w:numbering>

</xml_diff>